<commit_message>
add: revisao prova teste de sistema
</commit_message>
<xml_diff>
--- a/Exercicios/RevisaoProva2/5_TesteDeSistema.docx
+++ b/Exercicios/RevisaoProva2/5_TesteDeSistema.docx
@@ -63,7 +63,7 @@
     </w:p>
     <w:p>
       <w:pPr>
-        <w:pStyle w:val="ListParagraph"/>
+        <w:pStyle w:val="PargrafodaLista"/>
         <w:numPr>
           <w:ilvl w:val="0"/>
           <w:numId w:val="2"/>
@@ -124,10 +124,575 @@
     </w:p>
     <w:p>
       <w:pPr>
-        <w:rPr>
-          <w:lang w:val="pt-BR"/>
-        </w:rPr>
-      </w:pPr>
+        <w:pStyle w:val="PargrafodaLista"/>
+        <w:numPr>
+          <w:ilvl w:val="0"/>
+          <w:numId w:val="3"/>
+        </w:numPr>
+        <w:rPr>
+          <w:rFonts w:ascii="Calibri" w:hAnsi="Calibri" w:cs="Calibri"/>
+          <w:sz w:val="24"/>
+          <w:szCs w:val="24"/>
+          <w:lang w:val="pt-BR"/>
+        </w:rPr>
+      </w:pPr>
+      <w:r>
+        <w:rPr>
+          <w:rFonts w:ascii="Calibri" w:hAnsi="Calibri" w:cs="Calibri"/>
+          <w:sz w:val="24"/>
+          <w:szCs w:val="24"/>
+          <w:lang w:val="pt-BR"/>
+        </w:rPr>
+        <w:t>Em algum momento a integração de novos componentes atinge um ponto de ser um sistema funcional</w:t>
+      </w:r>
+    </w:p>
+    <w:p>
+      <w:pPr>
+        <w:pStyle w:val="PargrafodaLista"/>
+        <w:numPr>
+          <w:ilvl w:val="0"/>
+          <w:numId w:val="3"/>
+        </w:numPr>
+        <w:rPr>
+          <w:rFonts w:ascii="Calibri" w:hAnsi="Calibri" w:cs="Calibri"/>
+          <w:sz w:val="24"/>
+          <w:szCs w:val="24"/>
+          <w:lang w:val="pt-BR"/>
+        </w:rPr>
+      </w:pPr>
+      <w:r>
+        <w:rPr>
+          <w:rFonts w:ascii="Calibri" w:hAnsi="Calibri" w:cs="Calibri"/>
+          <w:sz w:val="24"/>
+          <w:szCs w:val="24"/>
+          <w:lang w:val="pt-BR"/>
+        </w:rPr>
+        <w:t>A fim de realizar testes mais realísticos devemos executar testes sobre o sistema completo</w:t>
+      </w:r>
+    </w:p>
+    <w:p>
+      <w:pPr>
+        <w:pStyle w:val="PargrafodaLista"/>
+        <w:numPr>
+          <w:ilvl w:val="0"/>
+          <w:numId w:val="3"/>
+        </w:numPr>
+        <w:rPr>
+          <w:rFonts w:ascii="Calibri" w:hAnsi="Calibri" w:cs="Calibri"/>
+          <w:sz w:val="24"/>
+          <w:szCs w:val="24"/>
+          <w:lang w:val="pt-BR"/>
+        </w:rPr>
+      </w:pPr>
+      <w:r>
+        <w:rPr>
+          <w:rFonts w:ascii="Calibri" w:hAnsi="Calibri" w:cs="Calibri"/>
+          <w:sz w:val="24"/>
+          <w:szCs w:val="24"/>
+          <w:lang w:val="pt-BR"/>
+        </w:rPr>
+        <w:t>Focaliza ações visíveis ao usuário e saídas reconhecíveis pelo usuário</w:t>
+      </w:r>
+    </w:p>
+    <w:p>
+      <w:pPr>
+        <w:pStyle w:val="PargrafodaLista"/>
+        <w:numPr>
+          <w:ilvl w:val="0"/>
+          <w:numId w:val="3"/>
+        </w:numPr>
+        <w:rPr>
+          <w:rFonts w:ascii="Calibri" w:hAnsi="Calibri" w:cs="Calibri"/>
+          <w:sz w:val="24"/>
+          <w:szCs w:val="24"/>
+          <w:lang w:val="pt-BR"/>
+        </w:rPr>
+      </w:pPr>
+      <w:r>
+        <w:rPr>
+          <w:rFonts w:ascii="Calibri" w:hAnsi="Calibri" w:cs="Calibri"/>
+          <w:sz w:val="24"/>
+          <w:szCs w:val="24"/>
+          <w:lang w:val="pt-BR"/>
+        </w:rPr>
+        <w:t>Não importa mais a estrutura interna do sistema</w:t>
+      </w:r>
+    </w:p>
+    <w:p>
+      <w:pPr>
+        <w:pStyle w:val="PargrafodaLista"/>
+        <w:numPr>
+          <w:ilvl w:val="0"/>
+          <w:numId w:val="3"/>
+        </w:numPr>
+        <w:rPr>
+          <w:rFonts w:ascii="Calibri" w:hAnsi="Calibri" w:cs="Calibri"/>
+          <w:sz w:val="24"/>
+          <w:szCs w:val="24"/>
+          <w:lang w:val="pt-BR"/>
+        </w:rPr>
+      </w:pPr>
+      <w:r>
+        <w:rPr>
+          <w:rFonts w:ascii="Calibri" w:hAnsi="Calibri" w:cs="Calibri"/>
+          <w:sz w:val="24"/>
+          <w:szCs w:val="24"/>
+          <w:lang w:val="pt-BR"/>
+        </w:rPr>
+        <w:t xml:space="preserve">Ex.: </w:t>
+      </w:r>
+      <w:r>
+        <w:rPr>
+          <w:rFonts w:ascii="Calibri" w:hAnsi="Calibri" w:cs="Calibri"/>
+          <w:sz w:val="24"/>
+          <w:szCs w:val="24"/>
+          <w:lang w:val="pt-BR"/>
+        </w:rPr>
+        <w:t>End to end, interface com o usuário e valida</w:t>
+      </w:r>
+      <w:r>
+        <w:rPr>
+          <w:rFonts w:ascii="Calibri" w:hAnsi="Calibri" w:cs="Calibri"/>
+          <w:sz w:val="24"/>
+          <w:szCs w:val="24"/>
+          <w:lang w:val="pt-BR"/>
+        </w:rPr>
+        <w:t>ção</w:t>
+      </w:r>
+    </w:p>
+    <w:p>
+      <w:pPr>
+        <w:ind w:left="720"/>
+        <w:rPr>
+          <w:rFonts w:ascii="Calibri" w:hAnsi="Calibri" w:cs="Calibri"/>
+          <w:b/>
+          <w:bCs/>
+          <w:sz w:val="24"/>
+          <w:szCs w:val="24"/>
+          <w:lang w:val="pt-BR"/>
+        </w:rPr>
+      </w:pPr>
+      <w:r>
+        <w:rPr>
+          <w:rFonts w:ascii="Calibri" w:hAnsi="Calibri" w:cs="Calibri"/>
+          <w:b/>
+          <w:bCs/>
+          <w:sz w:val="24"/>
+          <w:szCs w:val="24"/>
+          <w:lang w:val="pt-BR"/>
+        </w:rPr>
+        <w:t>Elementos essenciais</w:t>
+      </w:r>
+    </w:p>
+    <w:p>
+      <w:pPr>
+        <w:pStyle w:val="PargrafodaLista"/>
+        <w:numPr>
+          <w:ilvl w:val="0"/>
+          <w:numId w:val="4"/>
+        </w:numPr>
+        <w:rPr>
+          <w:rFonts w:ascii="Calibri" w:hAnsi="Calibri" w:cs="Calibri"/>
+          <w:b/>
+          <w:bCs/>
+          <w:sz w:val="24"/>
+          <w:szCs w:val="24"/>
+          <w:lang w:val="pt-BR"/>
+        </w:rPr>
+      </w:pPr>
+      <w:r>
+        <w:rPr>
+          <w:rFonts w:ascii="Calibri" w:hAnsi="Calibri" w:cs="Calibri"/>
+          <w:sz w:val="24"/>
+          <w:szCs w:val="24"/>
+          <w:lang w:val="pt-BR"/>
+        </w:rPr>
+        <w:t>Especificação de requisitos</w:t>
+      </w:r>
+    </w:p>
+    <w:p>
+      <w:pPr>
+        <w:pStyle w:val="PargrafodaLista"/>
+        <w:numPr>
+          <w:ilvl w:val="0"/>
+          <w:numId w:val="4"/>
+        </w:numPr>
+        <w:rPr>
+          <w:rFonts w:ascii="Calibri" w:hAnsi="Calibri" w:cs="Calibri"/>
+          <w:b/>
+          <w:bCs/>
+          <w:sz w:val="24"/>
+          <w:szCs w:val="24"/>
+          <w:lang w:val="pt-BR"/>
+        </w:rPr>
+      </w:pPr>
+      <w:r>
+        <w:rPr>
+          <w:rFonts w:ascii="Calibri" w:hAnsi="Calibri" w:cs="Calibri"/>
+          <w:sz w:val="24"/>
+          <w:szCs w:val="24"/>
+          <w:lang w:val="pt-BR"/>
+        </w:rPr>
+        <w:t>Casos de uso</w:t>
+      </w:r>
+    </w:p>
+    <w:p>
+      <w:pPr>
+        <w:pStyle w:val="PargrafodaLista"/>
+        <w:numPr>
+          <w:ilvl w:val="0"/>
+          <w:numId w:val="4"/>
+        </w:numPr>
+        <w:rPr>
+          <w:rFonts w:ascii="Calibri" w:hAnsi="Calibri" w:cs="Calibri"/>
+          <w:b/>
+          <w:bCs/>
+          <w:sz w:val="24"/>
+          <w:szCs w:val="24"/>
+          <w:lang w:val="pt-BR"/>
+        </w:rPr>
+      </w:pPr>
+      <w:r>
+        <w:rPr>
+          <w:rFonts w:ascii="Calibri" w:hAnsi="Calibri" w:cs="Calibri"/>
+          <w:sz w:val="24"/>
+          <w:szCs w:val="24"/>
+          <w:lang w:val="pt-BR"/>
+        </w:rPr>
+        <w:t>Jornadas/histórias de usuários</w:t>
+      </w:r>
+    </w:p>
+    <w:p>
+      <w:pPr>
+        <w:pStyle w:val="PargrafodaLista"/>
+        <w:numPr>
+          <w:ilvl w:val="0"/>
+          <w:numId w:val="4"/>
+        </w:numPr>
+        <w:rPr>
+          <w:rFonts w:ascii="Calibri" w:hAnsi="Calibri" w:cs="Calibri"/>
+          <w:b/>
+          <w:bCs/>
+          <w:sz w:val="24"/>
+          <w:szCs w:val="24"/>
+          <w:lang w:val="pt-BR"/>
+        </w:rPr>
+      </w:pPr>
+      <w:r>
+        <w:rPr>
+          <w:rFonts w:ascii="Calibri" w:hAnsi="Calibri" w:cs="Calibri"/>
+          <w:sz w:val="24"/>
+          <w:szCs w:val="24"/>
+          <w:lang w:val="pt-BR"/>
+        </w:rPr>
+        <w:t>Critérios de aceitação</w:t>
+      </w:r>
+    </w:p>
+    <w:p>
+      <w:pPr>
+        <w:ind w:left="720"/>
+        <w:rPr>
+          <w:rFonts w:ascii="Calibri" w:hAnsi="Calibri" w:cs="Calibri"/>
+          <w:b/>
+          <w:bCs/>
+          <w:sz w:val="24"/>
+          <w:szCs w:val="24"/>
+          <w:lang w:val="pt-BR"/>
+        </w:rPr>
+      </w:pPr>
+      <w:r>
+        <w:rPr>
+          <w:rFonts w:ascii="Calibri" w:hAnsi="Calibri" w:cs="Calibri"/>
+          <w:b/>
+          <w:bCs/>
+          <w:sz w:val="24"/>
+          <w:szCs w:val="24"/>
+          <w:lang w:val="pt-BR"/>
+        </w:rPr>
+        <w:t>Vantagens</w:t>
+      </w:r>
+    </w:p>
+    <w:p>
+      <w:pPr>
+        <w:pStyle w:val="PargrafodaLista"/>
+        <w:numPr>
+          <w:ilvl w:val="0"/>
+          <w:numId w:val="5"/>
+        </w:numPr>
+        <w:rPr>
+          <w:rFonts w:ascii="Calibri" w:hAnsi="Calibri" w:cs="Calibri"/>
+          <w:b/>
+          <w:bCs/>
+          <w:sz w:val="24"/>
+          <w:szCs w:val="24"/>
+          <w:lang w:val="pt-BR"/>
+        </w:rPr>
+      </w:pPr>
+      <w:r>
+        <w:rPr>
+          <w:rFonts w:ascii="Calibri" w:hAnsi="Calibri" w:cs="Calibri"/>
+          <w:sz w:val="24"/>
+          <w:szCs w:val="24"/>
+          <w:lang w:val="pt-BR"/>
+        </w:rPr>
+        <w:t>Testes mais realísticos</w:t>
+      </w:r>
+    </w:p>
+    <w:p>
+      <w:pPr>
+        <w:pStyle w:val="PargrafodaLista"/>
+        <w:numPr>
+          <w:ilvl w:val="0"/>
+          <w:numId w:val="5"/>
+        </w:numPr>
+        <w:rPr>
+          <w:rFonts w:ascii="Calibri" w:hAnsi="Calibri" w:cs="Calibri"/>
+          <w:b/>
+          <w:bCs/>
+          <w:sz w:val="24"/>
+          <w:szCs w:val="24"/>
+          <w:lang w:val="pt-BR"/>
+        </w:rPr>
+      </w:pPr>
+      <w:r>
+        <w:rPr>
+          <w:rFonts w:ascii="Calibri" w:hAnsi="Calibri" w:cs="Calibri"/>
+          <w:sz w:val="24"/>
+          <w:szCs w:val="24"/>
+          <w:lang w:val="pt-BR"/>
+        </w:rPr>
+        <w:t>Permitem verificar o comportamento do ponto de vista do usuário</w:t>
+      </w:r>
+    </w:p>
+    <w:p>
+      <w:pPr>
+        <w:pStyle w:val="PargrafodaLista"/>
+        <w:numPr>
+          <w:ilvl w:val="0"/>
+          <w:numId w:val="5"/>
+        </w:numPr>
+        <w:rPr>
+          <w:rFonts w:ascii="Calibri" w:hAnsi="Calibri" w:cs="Calibri"/>
+          <w:b/>
+          <w:bCs/>
+          <w:sz w:val="24"/>
+          <w:szCs w:val="24"/>
+          <w:lang w:val="pt-BR"/>
+        </w:rPr>
+      </w:pPr>
+      <w:r>
+        <w:rPr>
+          <w:rFonts w:ascii="Calibri" w:hAnsi="Calibri" w:cs="Calibri"/>
+          <w:sz w:val="24"/>
+          <w:szCs w:val="24"/>
+          <w:lang w:val="pt-BR"/>
+        </w:rPr>
+        <w:t>Cobrem as partes críticas do sistema (mais propensa a defeitos)</w:t>
+      </w:r>
+    </w:p>
+    <w:p>
+      <w:pPr>
+        <w:ind w:left="720"/>
+        <w:rPr>
+          <w:rFonts w:ascii="Calibri" w:hAnsi="Calibri" w:cs="Calibri"/>
+          <w:b/>
+          <w:bCs/>
+          <w:sz w:val="24"/>
+          <w:szCs w:val="24"/>
+          <w:lang w:val="pt-BR"/>
+        </w:rPr>
+      </w:pPr>
+      <w:r>
+        <w:rPr>
+          <w:rFonts w:ascii="Calibri" w:hAnsi="Calibri" w:cs="Calibri"/>
+          <w:b/>
+          <w:bCs/>
+          <w:sz w:val="24"/>
+          <w:szCs w:val="24"/>
+          <w:lang w:val="pt-BR"/>
+        </w:rPr>
+        <w:t>Desvantagens</w:t>
+      </w:r>
+    </w:p>
+    <w:p>
+      <w:pPr>
+        <w:pStyle w:val="PargrafodaLista"/>
+        <w:numPr>
+          <w:ilvl w:val="0"/>
+          <w:numId w:val="6"/>
+        </w:numPr>
+        <w:rPr>
+          <w:rFonts w:ascii="Calibri" w:hAnsi="Calibri" w:cs="Calibri"/>
+          <w:b/>
+          <w:bCs/>
+          <w:sz w:val="24"/>
+          <w:szCs w:val="24"/>
+          <w:lang w:val="pt-BR"/>
+        </w:rPr>
+      </w:pPr>
+      <w:r>
+        <w:rPr>
+          <w:rFonts w:ascii="Calibri" w:hAnsi="Calibri" w:cs="Calibri"/>
+          <w:sz w:val="24"/>
+          <w:szCs w:val="24"/>
+          <w:lang w:val="pt-BR"/>
+        </w:rPr>
+        <w:t>Mais complicado e demanda mais tempo</w:t>
+      </w:r>
+    </w:p>
+    <w:p>
+      <w:pPr>
+        <w:pStyle w:val="PargrafodaLista"/>
+        <w:numPr>
+          <w:ilvl w:val="0"/>
+          <w:numId w:val="6"/>
+        </w:numPr>
+        <w:rPr>
+          <w:rFonts w:ascii="Calibri" w:hAnsi="Calibri" w:cs="Calibri"/>
+          <w:b/>
+          <w:bCs/>
+          <w:sz w:val="24"/>
+          <w:szCs w:val="24"/>
+          <w:lang w:val="pt-BR"/>
+        </w:rPr>
+      </w:pPr>
+      <w:r>
+        <w:rPr>
+          <w:rFonts w:ascii="Calibri" w:hAnsi="Calibri" w:cs="Calibri"/>
+          <w:sz w:val="24"/>
+          <w:szCs w:val="24"/>
+          <w:lang w:val="pt-BR"/>
+        </w:rPr>
+        <w:t>São lentos para serem executados</w:t>
+      </w:r>
+    </w:p>
+    <w:p>
+      <w:pPr>
+        <w:pStyle w:val="PargrafodaLista"/>
+        <w:numPr>
+          <w:ilvl w:val="0"/>
+          <w:numId w:val="6"/>
+        </w:numPr>
+        <w:rPr>
+          <w:rFonts w:ascii="Calibri" w:hAnsi="Calibri" w:cs="Calibri"/>
+          <w:b/>
+          <w:bCs/>
+          <w:sz w:val="24"/>
+          <w:szCs w:val="24"/>
+          <w:lang w:val="pt-BR"/>
+        </w:rPr>
+      </w:pPr>
+      <w:r>
+        <w:rPr>
+          <w:rFonts w:ascii="Calibri" w:hAnsi="Calibri" w:cs="Calibri"/>
+          <w:sz w:val="24"/>
+          <w:szCs w:val="24"/>
+          <w:lang w:val="pt-BR"/>
+        </w:rPr>
+        <w:t>Mais propensos a ser “flakiness” (comportamento não-determinístico)</w:t>
+      </w:r>
+    </w:p>
+    <w:p>
+      <w:pPr>
+        <w:pStyle w:val="PargrafodaLista"/>
+        <w:numPr>
+          <w:ilvl w:val="0"/>
+          <w:numId w:val="6"/>
+        </w:numPr>
+        <w:rPr>
+          <w:rFonts w:ascii="Calibri" w:hAnsi="Calibri" w:cs="Calibri"/>
+          <w:b/>
+          <w:bCs/>
+          <w:sz w:val="24"/>
+          <w:szCs w:val="24"/>
+          <w:lang w:val="pt-BR"/>
+        </w:rPr>
+      </w:pPr>
+      <w:r>
+        <w:rPr>
+          <w:rFonts w:ascii="Calibri" w:hAnsi="Calibri" w:cs="Calibri"/>
+          <w:sz w:val="24"/>
+          <w:szCs w:val="24"/>
+          <w:lang w:val="pt-BR"/>
+        </w:rPr>
+        <w:t>Mais frágeis, mínimas alterações podem demandar modificações nos testes</w:t>
+      </w:r>
+    </w:p>
+    <w:p>
+      <w:pPr>
+        <w:ind w:left="720"/>
+        <w:rPr>
+          <w:rFonts w:ascii="Calibri" w:hAnsi="Calibri" w:cs="Calibri"/>
+          <w:b/>
+          <w:bCs/>
+          <w:sz w:val="24"/>
+          <w:szCs w:val="24"/>
+          <w:lang w:val="pt-BR"/>
+        </w:rPr>
+      </w:pPr>
+      <w:r>
+        <w:rPr>
+          <w:rFonts w:ascii="Calibri" w:hAnsi="Calibri" w:cs="Calibri"/>
+          <w:b/>
+          <w:bCs/>
+          <w:sz w:val="24"/>
+          <w:szCs w:val="24"/>
+          <w:lang w:val="pt-BR"/>
+        </w:rPr>
+        <w:t>Selenium</w:t>
+      </w:r>
+    </w:p>
+    <w:p>
+      <w:pPr>
+        <w:pStyle w:val="PargrafodaLista"/>
+        <w:numPr>
+          <w:ilvl w:val="0"/>
+          <w:numId w:val="7"/>
+        </w:numPr>
+        <w:rPr>
+          <w:rFonts w:ascii="Calibri" w:hAnsi="Calibri" w:cs="Calibri"/>
+          <w:b/>
+          <w:bCs/>
+          <w:sz w:val="24"/>
+          <w:szCs w:val="24"/>
+          <w:lang w:val="pt-BR"/>
+        </w:rPr>
+      </w:pPr>
+      <w:r>
+        <w:rPr>
+          <w:rFonts w:ascii="Calibri" w:hAnsi="Calibri" w:cs="Calibri"/>
+          <w:sz w:val="24"/>
+          <w:szCs w:val="24"/>
+          <w:lang w:val="pt-BR"/>
+        </w:rPr>
+        <w:t>Conjunto de ferramentas para automatizar testes de sistemas WEB</w:t>
+      </w:r>
+    </w:p>
+    <w:p>
+      <w:pPr>
+        <w:pStyle w:val="PargrafodaLista"/>
+        <w:numPr>
+          <w:ilvl w:val="0"/>
+          <w:numId w:val="7"/>
+        </w:numPr>
+        <w:rPr>
+          <w:rFonts w:ascii="Calibri" w:hAnsi="Calibri" w:cs="Calibri"/>
+          <w:b/>
+          <w:bCs/>
+          <w:sz w:val="24"/>
+          <w:szCs w:val="24"/>
+          <w:lang w:val="pt-BR"/>
+        </w:rPr>
+      </w:pPr>
+      <w:r>
+        <w:rPr>
+          <w:rFonts w:ascii="Calibri" w:hAnsi="Calibri" w:cs="Calibri"/>
+          <w:sz w:val="24"/>
+          <w:szCs w:val="24"/>
+          <w:lang w:val="pt-BR"/>
+        </w:rPr>
+        <w:t>Sua API permite criar programas que funcionam como robôs que abrem páginas WEB, preenchem formulários, clicam em botões, tentam respostas, etc...</w:t>
+      </w:r>
     </w:p>
     <w:sectPr>
       <w:pgSz w:w="12240" w:h="15840"/>
@@ -142,6 +707,119 @@
 <file path=word/numbering.xml><?xml version="1.0" encoding="utf-8"?>
 <w:numbering xmlns:wpc="http://schemas.microsoft.com/office/word/2010/wordprocessingCanvas" xmlns:cx="http://schemas.microsoft.com/office/drawing/2014/chartex" xmlns:cx1="http://schemas.microsoft.com/office/drawing/2015/9/8/chartex" xmlns:cx2="http://schemas.microsoft.com/office/drawing/2015/10/21/chartex" xmlns:cx3="http://schemas.microsoft.com/office/drawing/2016/5/9/chartex" xmlns:cx4="http://schemas.microsoft.com/office/drawing/2016/5/10/chartex" xmlns:cx5="http://schemas.microsoft.com/office/drawing/2016/5/11/chartex" xmlns:cx6="http://schemas.microsoft.com/office/drawing/2016/5/12/chartex" xmlns:cx7="http://schemas.microsoft.com/office/drawing/2016/5/13/chartex" xmlns:cx8="http://schemas.microsoft.com/office/drawing/2016/5/14/chartex" xmlns:mc="http://schemas.openxmlformats.org/markup-compatibility/2006" xmlns:aink="http://schemas.microsoft.com/office/drawing/2016/ink" xmlns:am3d="http://schemas.microsoft.com/office/drawing/2017/model3d" xmlns:o="urn:schemas-microsoft-com:office:office" xmlns:oel="http://schemas.microsoft.com/office/2019/extlst" xmlns:r="http://schemas.openxmlformats.org/officeDocument/2006/relationships" xmlns:m="http://schemas.openxmlformats.org/officeDocument/2006/math" xmlns:v="urn:schemas-microsoft-com:vml" xmlns:wp14="http://schemas.microsoft.com/office/word/2010/wordprocessingDrawing" xmlns:wp="http://schemas.openxmlformats.org/drawingml/2006/wordprocessingDrawing" xmlns:w10="urn:schemas-microsoft-com:office:word" xmlns:w="http://schemas.openxmlformats.org/wordprocessingml/2006/main" xmlns:w14="http://schemas.microsoft.com/office/word/2010/wordml" xmlns:w15="http://schemas.microsoft.com/office/word/2012/wordml" xmlns:w16cex="http://schemas.microsoft.com/office/word/2018/wordml/cex" xmlns:w16cid="http://schemas.microsoft.com/office/word/2016/wordml/cid" xmlns:w16="http://schemas.microsoft.com/office/word/2018/wordml" xmlns:w16du="http://schemas.microsoft.com/office/word/2023/wordml/word16du" xmlns:w16sdtdh="http://schemas.microsoft.com/office/word/2020/wordml/sdtdatahash" xmlns:w16se="http://schemas.microsoft.com/office/word/2015/wordml/symex" xmlns:wpg="http://schemas.microsoft.com/office/word/2010/wordprocessingGroup" xmlns:wpi="http://schemas.microsoft.com/office/word/2010/wordprocessingInk" xmlns:wne="http://schemas.microsoft.com/office/word/2006/wordml" xmlns:wps="http://schemas.microsoft.com/office/word/2010/wordprocessingShape" mc:Ignorable="w14 w15 w16se w16cid w16 w16cex w16sdtdh w16du wp14">
   <w:abstractNum w:abstractNumId="0" w15:restartNumberingAfterBreak="0">
+    <w:nsid w:val="096800EC"/>
+    <w:multiLevelType w:val="hybridMultilevel"/>
+    <w:tmpl w:val="24DC970C"/>
+    <w:lvl w:ilvl="0" w:tplc="04160001">
+      <w:start w:val="1"/>
+      <w:numFmt w:val="bullet"/>
+      <w:lvlText w:val=""/>
+      <w:lvlJc w:val="left"/>
+      <w:pPr>
+        <w:ind w:left="1440" w:hanging="360"/>
+      </w:pPr>
+      <w:rPr>
+        <w:rFonts w:ascii="Symbol" w:hAnsi="Symbol" w:hint="default"/>
+      </w:rPr>
+    </w:lvl>
+    <w:lvl w:ilvl="1" w:tplc="04160003" w:tentative="1">
+      <w:start w:val="1"/>
+      <w:numFmt w:val="bullet"/>
+      <w:lvlText w:val="o"/>
+      <w:lvlJc w:val="left"/>
+      <w:pPr>
+        <w:ind w:left="2160" w:hanging="360"/>
+      </w:pPr>
+      <w:rPr>
+        <w:rFonts w:ascii="Courier New" w:hAnsi="Courier New" w:cs="Courier New" w:hint="default"/>
+      </w:rPr>
+    </w:lvl>
+    <w:lvl w:ilvl="2" w:tplc="04160005" w:tentative="1">
+      <w:start w:val="1"/>
+      <w:numFmt w:val="bullet"/>
+      <w:lvlText w:val=""/>
+      <w:lvlJc w:val="left"/>
+      <w:pPr>
+        <w:ind w:left="2880" w:hanging="360"/>
+      </w:pPr>
+      <w:rPr>
+        <w:rFonts w:ascii="Wingdings" w:hAnsi="Wingdings" w:hint="default"/>
+      </w:rPr>
+    </w:lvl>
+    <w:lvl w:ilvl="3" w:tplc="04160001" w:tentative="1">
+      <w:start w:val="1"/>
+      <w:numFmt w:val="bullet"/>
+      <w:lvlText w:val=""/>
+      <w:lvlJc w:val="left"/>
+      <w:pPr>
+        <w:ind w:left="3600" w:hanging="360"/>
+      </w:pPr>
+      <w:rPr>
+        <w:rFonts w:ascii="Symbol" w:hAnsi="Symbol" w:hint="default"/>
+      </w:rPr>
+    </w:lvl>
+    <w:lvl w:ilvl="4" w:tplc="04160003" w:tentative="1">
+      <w:start w:val="1"/>
+      <w:numFmt w:val="bullet"/>
+      <w:lvlText w:val="o"/>
+      <w:lvlJc w:val="left"/>
+      <w:pPr>
+        <w:ind w:left="4320" w:hanging="360"/>
+      </w:pPr>
+      <w:rPr>
+        <w:rFonts w:ascii="Courier New" w:hAnsi="Courier New" w:cs="Courier New" w:hint="default"/>
+      </w:rPr>
+    </w:lvl>
+    <w:lvl w:ilvl="5" w:tplc="04160005" w:tentative="1">
+      <w:start w:val="1"/>
+      <w:numFmt w:val="bullet"/>
+      <w:lvlText w:val=""/>
+      <w:lvlJc w:val="left"/>
+      <w:pPr>
+        <w:ind w:left="5040" w:hanging="360"/>
+      </w:pPr>
+      <w:rPr>
+        <w:rFonts w:ascii="Wingdings" w:hAnsi="Wingdings" w:hint="default"/>
+      </w:rPr>
+    </w:lvl>
+    <w:lvl w:ilvl="6" w:tplc="04160001" w:tentative="1">
+      <w:start w:val="1"/>
+      <w:numFmt w:val="bullet"/>
+      <w:lvlText w:val=""/>
+      <w:lvlJc w:val="left"/>
+      <w:pPr>
+        <w:ind w:left="5760" w:hanging="360"/>
+      </w:pPr>
+      <w:rPr>
+        <w:rFonts w:ascii="Symbol" w:hAnsi="Symbol" w:hint="default"/>
+      </w:rPr>
+    </w:lvl>
+    <w:lvl w:ilvl="7" w:tplc="04160003" w:tentative="1">
+      <w:start w:val="1"/>
+      <w:numFmt w:val="bullet"/>
+      <w:lvlText w:val="o"/>
+      <w:lvlJc w:val="left"/>
+      <w:pPr>
+        <w:ind w:left="6480" w:hanging="360"/>
+      </w:pPr>
+      <w:rPr>
+        <w:rFonts w:ascii="Courier New" w:hAnsi="Courier New" w:cs="Courier New" w:hint="default"/>
+      </w:rPr>
+    </w:lvl>
+    <w:lvl w:ilvl="8" w:tplc="04160005" w:tentative="1">
+      <w:start w:val="1"/>
+      <w:numFmt w:val="bullet"/>
+      <w:lvlText w:val=""/>
+      <w:lvlJc w:val="left"/>
+      <w:pPr>
+        <w:ind w:left="7200" w:hanging="360"/>
+      </w:pPr>
+      <w:rPr>
+        <w:rFonts w:ascii="Wingdings" w:hAnsi="Wingdings" w:hint="default"/>
+      </w:rPr>
+    </w:lvl>
+  </w:abstractNum>
+  <w:abstractNum w:abstractNumId="1" w15:restartNumberingAfterBreak="0">
     <w:nsid w:val="2F2D7AD2"/>
     <w:multiLevelType w:val="hybridMultilevel"/>
     <w:tmpl w:val="3A564FE2"/>
@@ -254,7 +932,7 @@
       </w:rPr>
     </w:lvl>
   </w:abstractNum>
-  <w:abstractNum w:abstractNumId="1" w15:restartNumberingAfterBreak="0">
+  <w:abstractNum w:abstractNumId="2" w15:restartNumberingAfterBreak="0">
     <w:nsid w:val="3AE779DE"/>
     <w:multiLevelType w:val="hybridMultilevel"/>
     <w:tmpl w:val="0D6A0666"/>
@@ -367,11 +1045,478 @@
       </w:rPr>
     </w:lvl>
   </w:abstractNum>
+  <w:abstractNum w:abstractNumId="3" w15:restartNumberingAfterBreak="0">
+    <w:nsid w:val="401E04CF"/>
+    <w:multiLevelType w:val="hybridMultilevel"/>
+    <w:tmpl w:val="3DC07C3E"/>
+    <w:lvl w:ilvl="0" w:tplc="04160001">
+      <w:start w:val="1"/>
+      <w:numFmt w:val="bullet"/>
+      <w:lvlText w:val=""/>
+      <w:lvlJc w:val="left"/>
+      <w:pPr>
+        <w:ind w:left="1440" w:hanging="360"/>
+      </w:pPr>
+      <w:rPr>
+        <w:rFonts w:ascii="Symbol" w:hAnsi="Symbol" w:hint="default"/>
+      </w:rPr>
+    </w:lvl>
+    <w:lvl w:ilvl="1" w:tplc="04160003" w:tentative="1">
+      <w:start w:val="1"/>
+      <w:numFmt w:val="bullet"/>
+      <w:lvlText w:val="o"/>
+      <w:lvlJc w:val="left"/>
+      <w:pPr>
+        <w:ind w:left="2160" w:hanging="360"/>
+      </w:pPr>
+      <w:rPr>
+        <w:rFonts w:ascii="Courier New" w:hAnsi="Courier New" w:cs="Courier New" w:hint="default"/>
+      </w:rPr>
+    </w:lvl>
+    <w:lvl w:ilvl="2" w:tplc="04160005" w:tentative="1">
+      <w:start w:val="1"/>
+      <w:numFmt w:val="bullet"/>
+      <w:lvlText w:val=""/>
+      <w:lvlJc w:val="left"/>
+      <w:pPr>
+        <w:ind w:left="2880" w:hanging="360"/>
+      </w:pPr>
+      <w:rPr>
+        <w:rFonts w:ascii="Wingdings" w:hAnsi="Wingdings" w:hint="default"/>
+      </w:rPr>
+    </w:lvl>
+    <w:lvl w:ilvl="3" w:tplc="04160001" w:tentative="1">
+      <w:start w:val="1"/>
+      <w:numFmt w:val="bullet"/>
+      <w:lvlText w:val=""/>
+      <w:lvlJc w:val="left"/>
+      <w:pPr>
+        <w:ind w:left="3600" w:hanging="360"/>
+      </w:pPr>
+      <w:rPr>
+        <w:rFonts w:ascii="Symbol" w:hAnsi="Symbol" w:hint="default"/>
+      </w:rPr>
+    </w:lvl>
+    <w:lvl w:ilvl="4" w:tplc="04160003" w:tentative="1">
+      <w:start w:val="1"/>
+      <w:numFmt w:val="bullet"/>
+      <w:lvlText w:val="o"/>
+      <w:lvlJc w:val="left"/>
+      <w:pPr>
+        <w:ind w:left="4320" w:hanging="360"/>
+      </w:pPr>
+      <w:rPr>
+        <w:rFonts w:ascii="Courier New" w:hAnsi="Courier New" w:cs="Courier New" w:hint="default"/>
+      </w:rPr>
+    </w:lvl>
+    <w:lvl w:ilvl="5" w:tplc="04160005" w:tentative="1">
+      <w:start w:val="1"/>
+      <w:numFmt w:val="bullet"/>
+      <w:lvlText w:val=""/>
+      <w:lvlJc w:val="left"/>
+      <w:pPr>
+        <w:ind w:left="5040" w:hanging="360"/>
+      </w:pPr>
+      <w:rPr>
+        <w:rFonts w:ascii="Wingdings" w:hAnsi="Wingdings" w:hint="default"/>
+      </w:rPr>
+    </w:lvl>
+    <w:lvl w:ilvl="6" w:tplc="04160001" w:tentative="1">
+      <w:start w:val="1"/>
+      <w:numFmt w:val="bullet"/>
+      <w:lvlText w:val=""/>
+      <w:lvlJc w:val="left"/>
+      <w:pPr>
+        <w:ind w:left="5760" w:hanging="360"/>
+      </w:pPr>
+      <w:rPr>
+        <w:rFonts w:ascii="Symbol" w:hAnsi="Symbol" w:hint="default"/>
+      </w:rPr>
+    </w:lvl>
+    <w:lvl w:ilvl="7" w:tplc="04160003" w:tentative="1">
+      <w:start w:val="1"/>
+      <w:numFmt w:val="bullet"/>
+      <w:lvlText w:val="o"/>
+      <w:lvlJc w:val="left"/>
+      <w:pPr>
+        <w:ind w:left="6480" w:hanging="360"/>
+      </w:pPr>
+      <w:rPr>
+        <w:rFonts w:ascii="Courier New" w:hAnsi="Courier New" w:cs="Courier New" w:hint="default"/>
+      </w:rPr>
+    </w:lvl>
+    <w:lvl w:ilvl="8" w:tplc="04160005" w:tentative="1">
+      <w:start w:val="1"/>
+      <w:numFmt w:val="bullet"/>
+      <w:lvlText w:val=""/>
+      <w:lvlJc w:val="left"/>
+      <w:pPr>
+        <w:ind w:left="7200" w:hanging="360"/>
+      </w:pPr>
+      <w:rPr>
+        <w:rFonts w:ascii="Wingdings" w:hAnsi="Wingdings" w:hint="default"/>
+      </w:rPr>
+    </w:lvl>
+  </w:abstractNum>
+  <w:abstractNum w:abstractNumId="4" w15:restartNumberingAfterBreak="0">
+    <w:nsid w:val="628B42D9"/>
+    <w:multiLevelType w:val="hybridMultilevel"/>
+    <w:tmpl w:val="95EE6882"/>
+    <w:lvl w:ilvl="0" w:tplc="04160001">
+      <w:start w:val="1"/>
+      <w:numFmt w:val="bullet"/>
+      <w:lvlText w:val=""/>
+      <w:lvlJc w:val="left"/>
+      <w:pPr>
+        <w:ind w:left="1440" w:hanging="360"/>
+      </w:pPr>
+      <w:rPr>
+        <w:rFonts w:ascii="Symbol" w:hAnsi="Symbol" w:hint="default"/>
+      </w:rPr>
+    </w:lvl>
+    <w:lvl w:ilvl="1" w:tplc="04160003" w:tentative="1">
+      <w:start w:val="1"/>
+      <w:numFmt w:val="bullet"/>
+      <w:lvlText w:val="o"/>
+      <w:lvlJc w:val="left"/>
+      <w:pPr>
+        <w:ind w:left="2160" w:hanging="360"/>
+      </w:pPr>
+      <w:rPr>
+        <w:rFonts w:ascii="Courier New" w:hAnsi="Courier New" w:cs="Courier New" w:hint="default"/>
+      </w:rPr>
+    </w:lvl>
+    <w:lvl w:ilvl="2" w:tplc="04160005" w:tentative="1">
+      <w:start w:val="1"/>
+      <w:numFmt w:val="bullet"/>
+      <w:lvlText w:val=""/>
+      <w:lvlJc w:val="left"/>
+      <w:pPr>
+        <w:ind w:left="2880" w:hanging="360"/>
+      </w:pPr>
+      <w:rPr>
+        <w:rFonts w:ascii="Wingdings" w:hAnsi="Wingdings" w:hint="default"/>
+      </w:rPr>
+    </w:lvl>
+    <w:lvl w:ilvl="3" w:tplc="04160001" w:tentative="1">
+      <w:start w:val="1"/>
+      <w:numFmt w:val="bullet"/>
+      <w:lvlText w:val=""/>
+      <w:lvlJc w:val="left"/>
+      <w:pPr>
+        <w:ind w:left="3600" w:hanging="360"/>
+      </w:pPr>
+      <w:rPr>
+        <w:rFonts w:ascii="Symbol" w:hAnsi="Symbol" w:hint="default"/>
+      </w:rPr>
+    </w:lvl>
+    <w:lvl w:ilvl="4" w:tplc="04160003" w:tentative="1">
+      <w:start w:val="1"/>
+      <w:numFmt w:val="bullet"/>
+      <w:lvlText w:val="o"/>
+      <w:lvlJc w:val="left"/>
+      <w:pPr>
+        <w:ind w:left="4320" w:hanging="360"/>
+      </w:pPr>
+      <w:rPr>
+        <w:rFonts w:ascii="Courier New" w:hAnsi="Courier New" w:cs="Courier New" w:hint="default"/>
+      </w:rPr>
+    </w:lvl>
+    <w:lvl w:ilvl="5" w:tplc="04160005" w:tentative="1">
+      <w:start w:val="1"/>
+      <w:numFmt w:val="bullet"/>
+      <w:lvlText w:val=""/>
+      <w:lvlJc w:val="left"/>
+      <w:pPr>
+        <w:ind w:left="5040" w:hanging="360"/>
+      </w:pPr>
+      <w:rPr>
+        <w:rFonts w:ascii="Wingdings" w:hAnsi="Wingdings" w:hint="default"/>
+      </w:rPr>
+    </w:lvl>
+    <w:lvl w:ilvl="6" w:tplc="04160001" w:tentative="1">
+      <w:start w:val="1"/>
+      <w:numFmt w:val="bullet"/>
+      <w:lvlText w:val=""/>
+      <w:lvlJc w:val="left"/>
+      <w:pPr>
+        <w:ind w:left="5760" w:hanging="360"/>
+      </w:pPr>
+      <w:rPr>
+        <w:rFonts w:ascii="Symbol" w:hAnsi="Symbol" w:hint="default"/>
+      </w:rPr>
+    </w:lvl>
+    <w:lvl w:ilvl="7" w:tplc="04160003" w:tentative="1">
+      <w:start w:val="1"/>
+      <w:numFmt w:val="bullet"/>
+      <w:lvlText w:val="o"/>
+      <w:lvlJc w:val="left"/>
+      <w:pPr>
+        <w:ind w:left="6480" w:hanging="360"/>
+      </w:pPr>
+      <w:rPr>
+        <w:rFonts w:ascii="Courier New" w:hAnsi="Courier New" w:cs="Courier New" w:hint="default"/>
+      </w:rPr>
+    </w:lvl>
+    <w:lvl w:ilvl="8" w:tplc="04160005" w:tentative="1">
+      <w:start w:val="1"/>
+      <w:numFmt w:val="bullet"/>
+      <w:lvlText w:val=""/>
+      <w:lvlJc w:val="left"/>
+      <w:pPr>
+        <w:ind w:left="7200" w:hanging="360"/>
+      </w:pPr>
+      <w:rPr>
+        <w:rFonts w:ascii="Wingdings" w:hAnsi="Wingdings" w:hint="default"/>
+      </w:rPr>
+    </w:lvl>
+  </w:abstractNum>
+  <w:abstractNum w:abstractNumId="5" w15:restartNumberingAfterBreak="0">
+    <w:nsid w:val="64B95CEE"/>
+    <w:multiLevelType w:val="hybridMultilevel"/>
+    <w:tmpl w:val="C59CAA20"/>
+    <w:lvl w:ilvl="0" w:tplc="04160001">
+      <w:start w:val="1"/>
+      <w:numFmt w:val="bullet"/>
+      <w:lvlText w:val=""/>
+      <w:lvlJc w:val="left"/>
+      <w:pPr>
+        <w:ind w:left="1440" w:hanging="360"/>
+      </w:pPr>
+      <w:rPr>
+        <w:rFonts w:ascii="Symbol" w:hAnsi="Symbol" w:hint="default"/>
+      </w:rPr>
+    </w:lvl>
+    <w:lvl w:ilvl="1" w:tplc="04160003" w:tentative="1">
+      <w:start w:val="1"/>
+      <w:numFmt w:val="bullet"/>
+      <w:lvlText w:val="o"/>
+      <w:lvlJc w:val="left"/>
+      <w:pPr>
+        <w:ind w:left="2160" w:hanging="360"/>
+      </w:pPr>
+      <w:rPr>
+        <w:rFonts w:ascii="Courier New" w:hAnsi="Courier New" w:cs="Courier New" w:hint="default"/>
+      </w:rPr>
+    </w:lvl>
+    <w:lvl w:ilvl="2" w:tplc="04160005" w:tentative="1">
+      <w:start w:val="1"/>
+      <w:numFmt w:val="bullet"/>
+      <w:lvlText w:val=""/>
+      <w:lvlJc w:val="left"/>
+      <w:pPr>
+        <w:ind w:left="2880" w:hanging="360"/>
+      </w:pPr>
+      <w:rPr>
+        <w:rFonts w:ascii="Wingdings" w:hAnsi="Wingdings" w:hint="default"/>
+      </w:rPr>
+    </w:lvl>
+    <w:lvl w:ilvl="3" w:tplc="04160001" w:tentative="1">
+      <w:start w:val="1"/>
+      <w:numFmt w:val="bullet"/>
+      <w:lvlText w:val=""/>
+      <w:lvlJc w:val="left"/>
+      <w:pPr>
+        <w:ind w:left="3600" w:hanging="360"/>
+      </w:pPr>
+      <w:rPr>
+        <w:rFonts w:ascii="Symbol" w:hAnsi="Symbol" w:hint="default"/>
+      </w:rPr>
+    </w:lvl>
+    <w:lvl w:ilvl="4" w:tplc="04160003" w:tentative="1">
+      <w:start w:val="1"/>
+      <w:numFmt w:val="bullet"/>
+      <w:lvlText w:val="o"/>
+      <w:lvlJc w:val="left"/>
+      <w:pPr>
+        <w:ind w:left="4320" w:hanging="360"/>
+      </w:pPr>
+      <w:rPr>
+        <w:rFonts w:ascii="Courier New" w:hAnsi="Courier New" w:cs="Courier New" w:hint="default"/>
+      </w:rPr>
+    </w:lvl>
+    <w:lvl w:ilvl="5" w:tplc="04160005" w:tentative="1">
+      <w:start w:val="1"/>
+      <w:numFmt w:val="bullet"/>
+      <w:lvlText w:val=""/>
+      <w:lvlJc w:val="left"/>
+      <w:pPr>
+        <w:ind w:left="5040" w:hanging="360"/>
+      </w:pPr>
+      <w:rPr>
+        <w:rFonts w:ascii="Wingdings" w:hAnsi="Wingdings" w:hint="default"/>
+      </w:rPr>
+    </w:lvl>
+    <w:lvl w:ilvl="6" w:tplc="04160001" w:tentative="1">
+      <w:start w:val="1"/>
+      <w:numFmt w:val="bullet"/>
+      <w:lvlText w:val=""/>
+      <w:lvlJc w:val="left"/>
+      <w:pPr>
+        <w:ind w:left="5760" w:hanging="360"/>
+      </w:pPr>
+      <w:rPr>
+        <w:rFonts w:ascii="Symbol" w:hAnsi="Symbol" w:hint="default"/>
+      </w:rPr>
+    </w:lvl>
+    <w:lvl w:ilvl="7" w:tplc="04160003" w:tentative="1">
+      <w:start w:val="1"/>
+      <w:numFmt w:val="bullet"/>
+      <w:lvlText w:val="o"/>
+      <w:lvlJc w:val="left"/>
+      <w:pPr>
+        <w:ind w:left="6480" w:hanging="360"/>
+      </w:pPr>
+      <w:rPr>
+        <w:rFonts w:ascii="Courier New" w:hAnsi="Courier New" w:cs="Courier New" w:hint="default"/>
+      </w:rPr>
+    </w:lvl>
+    <w:lvl w:ilvl="8" w:tplc="04160005" w:tentative="1">
+      <w:start w:val="1"/>
+      <w:numFmt w:val="bullet"/>
+      <w:lvlText w:val=""/>
+      <w:lvlJc w:val="left"/>
+      <w:pPr>
+        <w:ind w:left="7200" w:hanging="360"/>
+      </w:pPr>
+      <w:rPr>
+        <w:rFonts w:ascii="Wingdings" w:hAnsi="Wingdings" w:hint="default"/>
+      </w:rPr>
+    </w:lvl>
+  </w:abstractNum>
+  <w:abstractNum w:abstractNumId="6" w15:restartNumberingAfterBreak="0">
+    <w:nsid w:val="74E668F6"/>
+    <w:multiLevelType w:val="hybridMultilevel"/>
+    <w:tmpl w:val="CEECCDA0"/>
+    <w:lvl w:ilvl="0" w:tplc="04160001">
+      <w:start w:val="1"/>
+      <w:numFmt w:val="bullet"/>
+      <w:lvlText w:val=""/>
+      <w:lvlJc w:val="left"/>
+      <w:pPr>
+        <w:ind w:left="1440" w:hanging="360"/>
+      </w:pPr>
+      <w:rPr>
+        <w:rFonts w:ascii="Symbol" w:hAnsi="Symbol" w:hint="default"/>
+      </w:rPr>
+    </w:lvl>
+    <w:lvl w:ilvl="1" w:tplc="04160003" w:tentative="1">
+      <w:start w:val="1"/>
+      <w:numFmt w:val="bullet"/>
+      <w:lvlText w:val="o"/>
+      <w:lvlJc w:val="left"/>
+      <w:pPr>
+        <w:ind w:left="2160" w:hanging="360"/>
+      </w:pPr>
+      <w:rPr>
+        <w:rFonts w:ascii="Courier New" w:hAnsi="Courier New" w:cs="Courier New" w:hint="default"/>
+      </w:rPr>
+    </w:lvl>
+    <w:lvl w:ilvl="2" w:tplc="04160005" w:tentative="1">
+      <w:start w:val="1"/>
+      <w:numFmt w:val="bullet"/>
+      <w:lvlText w:val=""/>
+      <w:lvlJc w:val="left"/>
+      <w:pPr>
+        <w:ind w:left="2880" w:hanging="360"/>
+      </w:pPr>
+      <w:rPr>
+        <w:rFonts w:ascii="Wingdings" w:hAnsi="Wingdings" w:hint="default"/>
+      </w:rPr>
+    </w:lvl>
+    <w:lvl w:ilvl="3" w:tplc="04160001" w:tentative="1">
+      <w:start w:val="1"/>
+      <w:numFmt w:val="bullet"/>
+      <w:lvlText w:val=""/>
+      <w:lvlJc w:val="left"/>
+      <w:pPr>
+        <w:ind w:left="3600" w:hanging="360"/>
+      </w:pPr>
+      <w:rPr>
+        <w:rFonts w:ascii="Symbol" w:hAnsi="Symbol" w:hint="default"/>
+      </w:rPr>
+    </w:lvl>
+    <w:lvl w:ilvl="4" w:tplc="04160003" w:tentative="1">
+      <w:start w:val="1"/>
+      <w:numFmt w:val="bullet"/>
+      <w:lvlText w:val="o"/>
+      <w:lvlJc w:val="left"/>
+      <w:pPr>
+        <w:ind w:left="4320" w:hanging="360"/>
+      </w:pPr>
+      <w:rPr>
+        <w:rFonts w:ascii="Courier New" w:hAnsi="Courier New" w:cs="Courier New" w:hint="default"/>
+      </w:rPr>
+    </w:lvl>
+    <w:lvl w:ilvl="5" w:tplc="04160005" w:tentative="1">
+      <w:start w:val="1"/>
+      <w:numFmt w:val="bullet"/>
+      <w:lvlText w:val=""/>
+      <w:lvlJc w:val="left"/>
+      <w:pPr>
+        <w:ind w:left="5040" w:hanging="360"/>
+      </w:pPr>
+      <w:rPr>
+        <w:rFonts w:ascii="Wingdings" w:hAnsi="Wingdings" w:hint="default"/>
+      </w:rPr>
+    </w:lvl>
+    <w:lvl w:ilvl="6" w:tplc="04160001" w:tentative="1">
+      <w:start w:val="1"/>
+      <w:numFmt w:val="bullet"/>
+      <w:lvlText w:val=""/>
+      <w:lvlJc w:val="left"/>
+      <w:pPr>
+        <w:ind w:left="5760" w:hanging="360"/>
+      </w:pPr>
+      <w:rPr>
+        <w:rFonts w:ascii="Symbol" w:hAnsi="Symbol" w:hint="default"/>
+      </w:rPr>
+    </w:lvl>
+    <w:lvl w:ilvl="7" w:tplc="04160003" w:tentative="1">
+      <w:start w:val="1"/>
+      <w:numFmt w:val="bullet"/>
+      <w:lvlText w:val="o"/>
+      <w:lvlJc w:val="left"/>
+      <w:pPr>
+        <w:ind w:left="6480" w:hanging="360"/>
+      </w:pPr>
+      <w:rPr>
+        <w:rFonts w:ascii="Courier New" w:hAnsi="Courier New" w:cs="Courier New" w:hint="default"/>
+      </w:rPr>
+    </w:lvl>
+    <w:lvl w:ilvl="8" w:tplc="04160005" w:tentative="1">
+      <w:start w:val="1"/>
+      <w:numFmt w:val="bullet"/>
+      <w:lvlText w:val=""/>
+      <w:lvlJc w:val="left"/>
+      <w:pPr>
+        <w:ind w:left="7200" w:hanging="360"/>
+      </w:pPr>
+      <w:rPr>
+        <w:rFonts w:ascii="Wingdings" w:hAnsi="Wingdings" w:hint="default"/>
+      </w:rPr>
+    </w:lvl>
+  </w:abstractNum>
   <w:num w:numId="1" w16cid:durableId="2017224605">
+    <w:abstractNumId w:val="2"/>
+  </w:num>
+  <w:num w:numId="2" w16cid:durableId="312103068">
     <w:abstractNumId w:val="1"/>
   </w:num>
-  <w:num w:numId="2" w16cid:durableId="312103068">
+  <w:num w:numId="3" w16cid:durableId="1107382253">
+    <w:abstractNumId w:val="6"/>
+  </w:num>
+  <w:num w:numId="4" w16cid:durableId="1852257409">
+    <w:abstractNumId w:val="5"/>
+  </w:num>
+  <w:num w:numId="5" w16cid:durableId="2067364695">
     <w:abstractNumId w:val="0"/>
+  </w:num>
+  <w:num w:numId="6" w16cid:durableId="355279682">
+    <w:abstractNumId w:val="4"/>
+  </w:num>
+  <w:num w:numId="7" w16cid:durableId="565384090">
+    <w:abstractNumId w:val="3"/>
   </w:num>
 </w:numbering>
 </file>
@@ -778,11 +1923,11 @@
     <w:qFormat/>
     <w:rsid w:val="00497628"/>
   </w:style>
-  <w:style w:type="paragraph" w:styleId="Heading1">
+  <w:style w:type="paragraph" w:styleId="Ttulo1">
     <w:name w:val="heading 1"/>
     <w:basedOn w:val="Normal"/>
     <w:next w:val="Normal"/>
-    <w:link w:val="Heading1Char"/>
+    <w:link w:val="Ttulo1Char"/>
     <w:uiPriority w:val="9"/>
     <w:qFormat/>
     <w:rsid w:val="001173A3"/>
@@ -799,11 +1944,11 @@
       <w:szCs w:val="40"/>
     </w:rPr>
   </w:style>
-  <w:style w:type="paragraph" w:styleId="Heading2">
+  <w:style w:type="paragraph" w:styleId="Ttulo2">
     <w:name w:val="heading 2"/>
     <w:basedOn w:val="Normal"/>
     <w:next w:val="Normal"/>
-    <w:link w:val="Heading2Char"/>
+    <w:link w:val="Ttulo2Char"/>
     <w:uiPriority w:val="9"/>
     <w:semiHidden/>
     <w:unhideWhenUsed/>
@@ -822,11 +1967,11 @@
       <w:szCs w:val="32"/>
     </w:rPr>
   </w:style>
-  <w:style w:type="paragraph" w:styleId="Heading3">
+  <w:style w:type="paragraph" w:styleId="Ttulo3">
     <w:name w:val="heading 3"/>
     <w:basedOn w:val="Normal"/>
     <w:next w:val="Normal"/>
-    <w:link w:val="Heading3Char"/>
+    <w:link w:val="Ttulo3Char"/>
     <w:uiPriority w:val="9"/>
     <w:semiHidden/>
     <w:unhideWhenUsed/>
@@ -845,11 +1990,11 @@
       <w:szCs w:val="28"/>
     </w:rPr>
   </w:style>
-  <w:style w:type="paragraph" w:styleId="Heading4">
+  <w:style w:type="paragraph" w:styleId="Ttulo4">
     <w:name w:val="heading 4"/>
     <w:basedOn w:val="Normal"/>
     <w:next w:val="Normal"/>
-    <w:link w:val="Heading4Char"/>
+    <w:link w:val="Ttulo4Char"/>
     <w:uiPriority w:val="9"/>
     <w:semiHidden/>
     <w:unhideWhenUsed/>
@@ -868,11 +2013,11 @@
       <w:color w:val="0F4761" w:themeColor="accent1" w:themeShade="BF"/>
     </w:rPr>
   </w:style>
-  <w:style w:type="paragraph" w:styleId="Heading5">
+  <w:style w:type="paragraph" w:styleId="Ttulo5">
     <w:name w:val="heading 5"/>
     <w:basedOn w:val="Normal"/>
     <w:next w:val="Normal"/>
-    <w:link w:val="Heading5Char"/>
+    <w:link w:val="Ttulo5Char"/>
     <w:uiPriority w:val="9"/>
     <w:semiHidden/>
     <w:unhideWhenUsed/>
@@ -889,11 +2034,11 @@
       <w:color w:val="0F4761" w:themeColor="accent1" w:themeShade="BF"/>
     </w:rPr>
   </w:style>
-  <w:style w:type="paragraph" w:styleId="Heading6">
+  <w:style w:type="paragraph" w:styleId="Ttulo6">
     <w:name w:val="heading 6"/>
     <w:basedOn w:val="Normal"/>
     <w:next w:val="Normal"/>
-    <w:link w:val="Heading6Char"/>
+    <w:link w:val="Ttulo6Char"/>
     <w:uiPriority w:val="9"/>
     <w:semiHidden/>
     <w:unhideWhenUsed/>
@@ -912,11 +2057,11 @@
       <w:color w:val="595959" w:themeColor="text1" w:themeTint="A6"/>
     </w:rPr>
   </w:style>
-  <w:style w:type="paragraph" w:styleId="Heading7">
+  <w:style w:type="paragraph" w:styleId="Ttulo7">
     <w:name w:val="heading 7"/>
     <w:basedOn w:val="Normal"/>
     <w:next w:val="Normal"/>
-    <w:link w:val="Heading7Char"/>
+    <w:link w:val="Ttulo7Char"/>
     <w:uiPriority w:val="9"/>
     <w:semiHidden/>
     <w:unhideWhenUsed/>
@@ -933,11 +2078,11 @@
       <w:color w:val="595959" w:themeColor="text1" w:themeTint="A6"/>
     </w:rPr>
   </w:style>
-  <w:style w:type="paragraph" w:styleId="Heading8">
+  <w:style w:type="paragraph" w:styleId="Ttulo8">
     <w:name w:val="heading 8"/>
     <w:basedOn w:val="Normal"/>
     <w:next w:val="Normal"/>
-    <w:link w:val="Heading8Char"/>
+    <w:link w:val="Ttulo8Char"/>
     <w:uiPriority w:val="9"/>
     <w:semiHidden/>
     <w:unhideWhenUsed/>
@@ -956,11 +2101,11 @@
       <w:color w:val="272727" w:themeColor="text1" w:themeTint="D8"/>
     </w:rPr>
   </w:style>
-  <w:style w:type="paragraph" w:styleId="Heading9">
+  <w:style w:type="paragraph" w:styleId="Ttulo9">
     <w:name w:val="heading 9"/>
     <w:basedOn w:val="Normal"/>
     <w:next w:val="Normal"/>
-    <w:link w:val="Heading9Char"/>
+    <w:link w:val="Ttulo9Char"/>
     <w:uiPriority w:val="9"/>
     <w:semiHidden/>
     <w:unhideWhenUsed/>
@@ -977,13 +2122,13 @@
       <w:color w:val="272727" w:themeColor="text1" w:themeTint="D8"/>
     </w:rPr>
   </w:style>
-  <w:style w:type="character" w:default="1" w:styleId="DefaultParagraphFont">
+  <w:style w:type="character" w:default="1" w:styleId="Fontepargpadro">
     <w:name w:val="Default Paragraph Font"/>
     <w:uiPriority w:val="1"/>
     <w:semiHidden/>
     <w:unhideWhenUsed/>
   </w:style>
-  <w:style w:type="table" w:default="1" w:styleId="TableNormal">
+  <w:style w:type="table" w:default="1" w:styleId="Tabelanormal">
     <w:name w:val="Normal Table"/>
     <w:uiPriority w:val="99"/>
     <w:semiHidden/>
@@ -998,16 +2143,16 @@
       </w:tblCellMar>
     </w:tblPr>
   </w:style>
-  <w:style w:type="numbering" w:default="1" w:styleId="NoList">
+  <w:style w:type="numbering" w:default="1" w:styleId="Semlista">
     <w:name w:val="No List"/>
     <w:uiPriority w:val="99"/>
     <w:semiHidden/>
     <w:unhideWhenUsed/>
   </w:style>
-  <w:style w:type="character" w:customStyle="1" w:styleId="Heading1Char">
-    <w:name w:val="Heading 1 Char"/>
-    <w:basedOn w:val="DefaultParagraphFont"/>
-    <w:link w:val="Heading1"/>
+  <w:style w:type="character" w:customStyle="1" w:styleId="Ttulo1Char">
+    <w:name w:val="Título 1 Char"/>
+    <w:basedOn w:val="Fontepargpadro"/>
+    <w:link w:val="Ttulo1"/>
     <w:uiPriority w:val="9"/>
     <w:rsid w:val="001173A3"/>
     <w:rPr>
@@ -1017,10 +2162,10 @@
       <w:szCs w:val="40"/>
     </w:rPr>
   </w:style>
-  <w:style w:type="character" w:customStyle="1" w:styleId="Heading2Char">
-    <w:name w:val="Heading 2 Char"/>
-    <w:basedOn w:val="DefaultParagraphFont"/>
-    <w:link w:val="Heading2"/>
+  <w:style w:type="character" w:customStyle="1" w:styleId="Ttulo2Char">
+    <w:name w:val="Título 2 Char"/>
+    <w:basedOn w:val="Fontepargpadro"/>
+    <w:link w:val="Ttulo2"/>
     <w:uiPriority w:val="9"/>
     <w:semiHidden/>
     <w:rsid w:val="001173A3"/>
@@ -1031,10 +2176,10 @@
       <w:szCs w:val="32"/>
     </w:rPr>
   </w:style>
-  <w:style w:type="character" w:customStyle="1" w:styleId="Heading3Char">
-    <w:name w:val="Heading 3 Char"/>
-    <w:basedOn w:val="DefaultParagraphFont"/>
-    <w:link w:val="Heading3"/>
+  <w:style w:type="character" w:customStyle="1" w:styleId="Ttulo3Char">
+    <w:name w:val="Título 3 Char"/>
+    <w:basedOn w:val="Fontepargpadro"/>
+    <w:link w:val="Ttulo3"/>
     <w:uiPriority w:val="9"/>
     <w:semiHidden/>
     <w:rsid w:val="001173A3"/>
@@ -1045,10 +2190,10 @@
       <w:szCs w:val="28"/>
     </w:rPr>
   </w:style>
-  <w:style w:type="character" w:customStyle="1" w:styleId="Heading4Char">
-    <w:name w:val="Heading 4 Char"/>
-    <w:basedOn w:val="DefaultParagraphFont"/>
-    <w:link w:val="Heading4"/>
+  <w:style w:type="character" w:customStyle="1" w:styleId="Ttulo4Char">
+    <w:name w:val="Título 4 Char"/>
+    <w:basedOn w:val="Fontepargpadro"/>
+    <w:link w:val="Ttulo4"/>
     <w:uiPriority w:val="9"/>
     <w:semiHidden/>
     <w:rsid w:val="001173A3"/>
@@ -1059,10 +2204,10 @@
       <w:color w:val="0F4761" w:themeColor="accent1" w:themeShade="BF"/>
     </w:rPr>
   </w:style>
-  <w:style w:type="character" w:customStyle="1" w:styleId="Heading5Char">
-    <w:name w:val="Heading 5 Char"/>
-    <w:basedOn w:val="DefaultParagraphFont"/>
-    <w:link w:val="Heading5"/>
+  <w:style w:type="character" w:customStyle="1" w:styleId="Ttulo5Char">
+    <w:name w:val="Título 5 Char"/>
+    <w:basedOn w:val="Fontepargpadro"/>
+    <w:link w:val="Ttulo5"/>
     <w:uiPriority w:val="9"/>
     <w:semiHidden/>
     <w:rsid w:val="001173A3"/>
@@ -1071,10 +2216,10 @@
       <w:color w:val="0F4761" w:themeColor="accent1" w:themeShade="BF"/>
     </w:rPr>
   </w:style>
-  <w:style w:type="character" w:customStyle="1" w:styleId="Heading6Char">
-    <w:name w:val="Heading 6 Char"/>
-    <w:basedOn w:val="DefaultParagraphFont"/>
-    <w:link w:val="Heading6"/>
+  <w:style w:type="character" w:customStyle="1" w:styleId="Ttulo6Char">
+    <w:name w:val="Título 6 Char"/>
+    <w:basedOn w:val="Fontepargpadro"/>
+    <w:link w:val="Ttulo6"/>
     <w:uiPriority w:val="9"/>
     <w:semiHidden/>
     <w:rsid w:val="001173A3"/>
@@ -1085,10 +2230,10 @@
       <w:color w:val="595959" w:themeColor="text1" w:themeTint="A6"/>
     </w:rPr>
   </w:style>
-  <w:style w:type="character" w:customStyle="1" w:styleId="Heading7Char">
-    <w:name w:val="Heading 7 Char"/>
-    <w:basedOn w:val="DefaultParagraphFont"/>
-    <w:link w:val="Heading7"/>
+  <w:style w:type="character" w:customStyle="1" w:styleId="Ttulo7Char">
+    <w:name w:val="Título 7 Char"/>
+    <w:basedOn w:val="Fontepargpadro"/>
+    <w:link w:val="Ttulo7"/>
     <w:uiPriority w:val="9"/>
     <w:semiHidden/>
     <w:rsid w:val="001173A3"/>
@@ -1097,10 +2242,10 @@
       <w:color w:val="595959" w:themeColor="text1" w:themeTint="A6"/>
     </w:rPr>
   </w:style>
-  <w:style w:type="character" w:customStyle="1" w:styleId="Heading8Char">
-    <w:name w:val="Heading 8 Char"/>
-    <w:basedOn w:val="DefaultParagraphFont"/>
-    <w:link w:val="Heading8"/>
+  <w:style w:type="character" w:customStyle="1" w:styleId="Ttulo8Char">
+    <w:name w:val="Título 8 Char"/>
+    <w:basedOn w:val="Fontepargpadro"/>
+    <w:link w:val="Ttulo8"/>
     <w:uiPriority w:val="9"/>
     <w:semiHidden/>
     <w:rsid w:val="001173A3"/>
@@ -1111,10 +2256,10 @@
       <w:color w:val="272727" w:themeColor="text1" w:themeTint="D8"/>
     </w:rPr>
   </w:style>
-  <w:style w:type="character" w:customStyle="1" w:styleId="Heading9Char">
-    <w:name w:val="Heading 9 Char"/>
-    <w:basedOn w:val="DefaultParagraphFont"/>
-    <w:link w:val="Heading9"/>
+  <w:style w:type="character" w:customStyle="1" w:styleId="Ttulo9Char">
+    <w:name w:val="Título 9 Char"/>
+    <w:basedOn w:val="Fontepargpadro"/>
+    <w:link w:val="Ttulo9"/>
     <w:uiPriority w:val="9"/>
     <w:semiHidden/>
     <w:rsid w:val="001173A3"/>
@@ -1123,11 +2268,11 @@
       <w:color w:val="272727" w:themeColor="text1" w:themeTint="D8"/>
     </w:rPr>
   </w:style>
-  <w:style w:type="paragraph" w:styleId="Title">
+  <w:style w:type="paragraph" w:styleId="Ttulo">
     <w:name w:val="Title"/>
     <w:basedOn w:val="Normal"/>
     <w:next w:val="Normal"/>
-    <w:link w:val="TitleChar"/>
+    <w:link w:val="TtuloChar"/>
     <w:uiPriority w:val="10"/>
     <w:qFormat/>
     <w:rsid w:val="001173A3"/>
@@ -1143,10 +2288,10 @@
       <w:szCs w:val="56"/>
     </w:rPr>
   </w:style>
-  <w:style w:type="character" w:customStyle="1" w:styleId="TitleChar">
-    <w:name w:val="Title Char"/>
-    <w:basedOn w:val="DefaultParagraphFont"/>
-    <w:link w:val="Title"/>
+  <w:style w:type="character" w:customStyle="1" w:styleId="TtuloChar">
+    <w:name w:val="Título Char"/>
+    <w:basedOn w:val="Fontepargpadro"/>
+    <w:link w:val="Ttulo"/>
     <w:uiPriority w:val="10"/>
     <w:rsid w:val="001173A3"/>
     <w:rPr>
@@ -1157,11 +2302,11 @@
       <w:szCs w:val="56"/>
     </w:rPr>
   </w:style>
-  <w:style w:type="paragraph" w:styleId="Subtitle">
+  <w:style w:type="paragraph" w:styleId="Subttulo">
     <w:name w:val="Subtitle"/>
     <w:basedOn w:val="Normal"/>
     <w:next w:val="Normal"/>
-    <w:link w:val="SubtitleChar"/>
+    <w:link w:val="SubttuloChar"/>
     <w:uiPriority w:val="11"/>
     <w:qFormat/>
     <w:rsid w:val="001173A3"/>
@@ -1178,10 +2323,10 @@
       <w:szCs w:val="28"/>
     </w:rPr>
   </w:style>
-  <w:style w:type="character" w:customStyle="1" w:styleId="SubtitleChar">
-    <w:name w:val="Subtitle Char"/>
-    <w:basedOn w:val="DefaultParagraphFont"/>
-    <w:link w:val="Subtitle"/>
+  <w:style w:type="character" w:customStyle="1" w:styleId="SubttuloChar">
+    <w:name w:val="Subtítulo Char"/>
+    <w:basedOn w:val="Fontepargpadro"/>
+    <w:link w:val="Subttulo"/>
     <w:uiPriority w:val="11"/>
     <w:rsid w:val="001173A3"/>
     <w:rPr>
@@ -1192,11 +2337,11 @@
       <w:szCs w:val="28"/>
     </w:rPr>
   </w:style>
-  <w:style w:type="paragraph" w:styleId="Quote">
+  <w:style w:type="paragraph" w:styleId="Citao">
     <w:name w:val="Quote"/>
     <w:basedOn w:val="Normal"/>
     <w:next w:val="Normal"/>
-    <w:link w:val="QuoteChar"/>
+    <w:link w:val="CitaoChar"/>
     <w:uiPriority w:val="29"/>
     <w:qFormat/>
     <w:rsid w:val="001173A3"/>
@@ -1210,10 +2355,10 @@
       <w:color w:val="404040" w:themeColor="text1" w:themeTint="BF"/>
     </w:rPr>
   </w:style>
-  <w:style w:type="character" w:customStyle="1" w:styleId="QuoteChar">
-    <w:name w:val="Quote Char"/>
-    <w:basedOn w:val="DefaultParagraphFont"/>
-    <w:link w:val="Quote"/>
+  <w:style w:type="character" w:customStyle="1" w:styleId="CitaoChar">
+    <w:name w:val="Citação Char"/>
+    <w:basedOn w:val="Fontepargpadro"/>
+    <w:link w:val="Citao"/>
     <w:uiPriority w:val="29"/>
     <w:rsid w:val="001173A3"/>
     <w:rPr>
@@ -1222,7 +2367,7 @@
       <w:color w:val="404040" w:themeColor="text1" w:themeTint="BF"/>
     </w:rPr>
   </w:style>
-  <w:style w:type="paragraph" w:styleId="ListParagraph">
+  <w:style w:type="paragraph" w:styleId="PargrafodaLista">
     <w:name w:val="List Paragraph"/>
     <w:basedOn w:val="Normal"/>
     <w:uiPriority w:val="34"/>
@@ -1233,9 +2378,9 @@
       <w:contextualSpacing/>
     </w:pPr>
   </w:style>
-  <w:style w:type="character" w:styleId="IntenseEmphasis">
+  <w:style w:type="character" w:styleId="nfaseIntensa">
     <w:name w:val="Intense Emphasis"/>
-    <w:basedOn w:val="DefaultParagraphFont"/>
+    <w:basedOn w:val="Fontepargpadro"/>
     <w:uiPriority w:val="21"/>
     <w:qFormat/>
     <w:rsid w:val="001173A3"/>
@@ -1245,11 +2390,11 @@
       <w:color w:val="0F4761" w:themeColor="accent1" w:themeShade="BF"/>
     </w:rPr>
   </w:style>
-  <w:style w:type="paragraph" w:styleId="IntenseQuote">
+  <w:style w:type="paragraph" w:styleId="CitaoIntensa">
     <w:name w:val="Intense Quote"/>
     <w:basedOn w:val="Normal"/>
     <w:next w:val="Normal"/>
-    <w:link w:val="IntenseQuoteChar"/>
+    <w:link w:val="CitaoIntensaChar"/>
     <w:uiPriority w:val="30"/>
     <w:qFormat/>
     <w:rsid w:val="001173A3"/>
@@ -1268,10 +2413,10 @@
       <w:color w:val="0F4761" w:themeColor="accent1" w:themeShade="BF"/>
     </w:rPr>
   </w:style>
-  <w:style w:type="character" w:customStyle="1" w:styleId="IntenseQuoteChar">
-    <w:name w:val="Intense Quote Char"/>
-    <w:basedOn w:val="DefaultParagraphFont"/>
-    <w:link w:val="IntenseQuote"/>
+  <w:style w:type="character" w:customStyle="1" w:styleId="CitaoIntensaChar">
+    <w:name w:val="Citação Intensa Char"/>
+    <w:basedOn w:val="Fontepargpadro"/>
+    <w:link w:val="CitaoIntensa"/>
     <w:uiPriority w:val="30"/>
     <w:rsid w:val="001173A3"/>
     <w:rPr>
@@ -1280,9 +2425,9 @@
       <w:color w:val="0F4761" w:themeColor="accent1" w:themeShade="BF"/>
     </w:rPr>
   </w:style>
-  <w:style w:type="character" w:styleId="IntenseReference">
+  <w:style w:type="character" w:styleId="RefernciaIntensa">
     <w:name w:val="Intense Reference"/>
-    <w:basedOn w:val="DefaultParagraphFont"/>
+    <w:basedOn w:val="Fontepargpadro"/>
     <w:uiPriority w:val="32"/>
     <w:qFormat/>
     <w:rsid w:val="001173A3"/>

</xml_diff>